<commit_message>
URS and design document
</commit_message>
<xml_diff>
--- a/Documents/Planning.docx
+++ b/Documents/Planning.docx
@@ -466,7 +466,16 @@
           <w:sz w:val="22"/>
         </w:rPr>
         <w:tab/>
-        <w:t>14-06</w:t>
+        <w:t>19</w:t>
+      </w:r>
+      <w:bookmarkStart w:id="0" w:name="_GoBack"/>
+      <w:bookmarkEnd w:id="0"/>
+      <w:r>
+        <w:rPr>
+          <w:rFonts w:ascii="Calibri" w:hAnsi="Calibri"/>
+          <w:sz w:val="22"/>
+        </w:rPr>
+        <w:t>-06</w:t>
       </w:r>
       <w:r>
         <w:rPr>
@@ -552,7 +561,7 @@
           <w:rFonts w:ascii="Calibri" w:hAnsi="Calibri"/>
         </w:rPr>
       </w:pPr>
-      <w:bookmarkStart w:id="0" w:name="_Toc154300981"/>
+      <w:bookmarkStart w:id="1" w:name="_Toc154300981"/>
       <w:r>
         <w:rPr>
           <w:rFonts w:ascii="Calibri" w:hAnsi="Calibri"/>
@@ -562,7 +571,7 @@
         <w:lastRenderedPageBreak/>
         <w:t>Inhoudsopgave</w:t>
       </w:r>
-      <w:bookmarkEnd w:id="0"/>
+      <w:bookmarkEnd w:id="1"/>
     </w:p>
     <w:p>
       <w:pPr>
@@ -1676,8 +1685,8 @@
           <w:rFonts w:ascii="Calibri" w:hAnsi="Calibri"/>
         </w:rPr>
       </w:pPr>
-      <w:bookmarkStart w:id="1" w:name="_Toc154300982"/>
-      <w:bookmarkStart w:id="2" w:name="_Toc390628054"/>
+      <w:bookmarkStart w:id="2" w:name="_Toc154300982"/>
+      <w:bookmarkStart w:id="3" w:name="_Toc390628054"/>
       <w:r>
         <w:rPr>
           <w:rFonts w:ascii="Calibri" w:hAnsi="Calibri"/>
@@ -1685,8 +1694,8 @@
         <w:lastRenderedPageBreak/>
         <w:t>Inleiding:</w:t>
       </w:r>
-      <w:bookmarkEnd w:id="1"/>
       <w:bookmarkEnd w:id="2"/>
+      <w:bookmarkEnd w:id="3"/>
     </w:p>
     <w:p>
       <w:pPr>
@@ -1766,16 +1775,16 @@
           <w:rFonts w:ascii="Calibri" w:hAnsi="Calibri"/>
         </w:rPr>
       </w:pPr>
-      <w:bookmarkStart w:id="3" w:name="_Toc154300983"/>
-      <w:bookmarkStart w:id="4" w:name="_Toc390628055"/>
+      <w:bookmarkStart w:id="4" w:name="_Toc154300983"/>
+      <w:bookmarkStart w:id="5" w:name="_Toc390628055"/>
       <w:r>
         <w:rPr>
           <w:rFonts w:ascii="Calibri" w:hAnsi="Calibri"/>
         </w:rPr>
         <w:t>Algemene informatie over het project</w:t>
       </w:r>
-      <w:bookmarkEnd w:id="3"/>
       <w:bookmarkEnd w:id="4"/>
+      <w:bookmarkEnd w:id="5"/>
     </w:p>
     <w:p>
       <w:pPr>
@@ -1791,16 +1800,16 @@
           <w:rFonts w:ascii="Calibri" w:hAnsi="Calibri"/>
         </w:rPr>
       </w:pPr>
-      <w:bookmarkStart w:id="5" w:name="_Toc154300984"/>
-      <w:bookmarkStart w:id="6" w:name="_Toc390628056"/>
+      <w:bookmarkStart w:id="6" w:name="_Toc154300984"/>
+      <w:bookmarkStart w:id="7" w:name="_Toc390628056"/>
       <w:r>
         <w:rPr>
           <w:rFonts w:ascii="Calibri" w:hAnsi="Calibri"/>
         </w:rPr>
         <w:t>Situatieschets en probleemstelling project</w:t>
       </w:r>
-      <w:bookmarkEnd w:id="5"/>
       <w:bookmarkEnd w:id="6"/>
+      <w:bookmarkEnd w:id="7"/>
     </w:p>
     <w:p>
       <w:pPr>
@@ -1844,16 +1853,16 @@
           <w:rFonts w:ascii="Calibri" w:hAnsi="Calibri"/>
         </w:rPr>
       </w:pPr>
-      <w:bookmarkStart w:id="7" w:name="_Toc154300985"/>
-      <w:bookmarkStart w:id="8" w:name="_Toc390628057"/>
+      <w:bookmarkStart w:id="8" w:name="_Toc154300985"/>
+      <w:bookmarkStart w:id="9" w:name="_Toc390628057"/>
       <w:r>
         <w:rPr>
           <w:rFonts w:ascii="Calibri" w:hAnsi="Calibri"/>
         </w:rPr>
         <w:t>Projectopdracht</w:t>
       </w:r>
-      <w:bookmarkEnd w:id="7"/>
       <w:bookmarkEnd w:id="8"/>
+      <w:bookmarkEnd w:id="9"/>
     </w:p>
     <w:p>
       <w:pPr>
@@ -1930,8 +1939,8 @@
           <w:rFonts w:ascii="Calibri" w:hAnsi="Calibri"/>
         </w:rPr>
       </w:pPr>
-      <w:bookmarkStart w:id="9" w:name="_Toc154300987"/>
-      <w:bookmarkStart w:id="10" w:name="_Toc390628058"/>
+      <w:bookmarkStart w:id="10" w:name="_Toc154300987"/>
+      <w:bookmarkStart w:id="11" w:name="_Toc390628058"/>
       <w:r>
         <w:rPr>
           <w:rFonts w:ascii="Calibri" w:hAnsi="Calibri"/>
@@ -1939,8 +1948,8 @@
         <w:lastRenderedPageBreak/>
         <w:t>Inrichting van het project</w:t>
       </w:r>
-      <w:bookmarkEnd w:id="9"/>
       <w:bookmarkEnd w:id="10"/>
+      <w:bookmarkEnd w:id="11"/>
     </w:p>
     <w:p>
       <w:pPr>
@@ -1991,16 +2000,16 @@
           <w:rFonts w:ascii="Calibri" w:hAnsi="Calibri"/>
         </w:rPr>
       </w:pPr>
-      <w:bookmarkStart w:id="11" w:name="_Toc154300988"/>
-      <w:bookmarkStart w:id="12" w:name="_Toc390628059"/>
+      <w:bookmarkStart w:id="12" w:name="_Toc154300988"/>
+      <w:bookmarkStart w:id="13" w:name="_Toc390628059"/>
       <w:r>
         <w:rPr>
           <w:rFonts w:ascii="Calibri" w:hAnsi="Calibri"/>
         </w:rPr>
         <w:t>Initatiefase:</w:t>
       </w:r>
-      <w:bookmarkEnd w:id="11"/>
       <w:bookmarkEnd w:id="12"/>
+      <w:bookmarkEnd w:id="13"/>
     </w:p>
     <w:p>
       <w:pPr>
@@ -2021,20 +2030,42 @@
           <w:rFonts w:ascii="Calibri" w:hAnsi="Calibri"/>
           <w:i/>
         </w:rPr>
-        <w:t>Geplande starttijd</w:t>
+        <w:t xml:space="preserve">Geplande starttijd: </w:t>
       </w:r>
       <w:r>
         <w:rPr>
           <w:rFonts w:ascii="Calibri" w:hAnsi="Calibri"/>
           <w:i/>
         </w:rPr>
-        <w:t xml:space="preserve">: </w:t>
+        <w:t xml:space="preserve">19-09-2014 – </w:t>
       </w:r>
       <w:r>
         <w:rPr>
           <w:rFonts w:ascii="Calibri" w:hAnsi="Calibri"/>
           <w:i/>
         </w:rPr>
+        <w:t>08:45</w:t>
+      </w:r>
+    </w:p>
+    <w:p>
+      <w:pPr>
+        <w:rPr>
+          <w:rFonts w:ascii="Calibri" w:hAnsi="Calibri"/>
+          <w:i/>
+        </w:rPr>
+      </w:pPr>
+      <w:r>
+        <w:rPr>
+          <w:rFonts w:ascii="Calibri" w:hAnsi="Calibri"/>
+          <w:i/>
+        </w:rPr>
+        <w:t xml:space="preserve">Geplande eindtijd: </w:t>
+      </w:r>
+      <w:r>
+        <w:rPr>
+          <w:rFonts w:ascii="Calibri" w:hAnsi="Calibri"/>
+          <w:i/>
+        </w:rPr>
         <w:t xml:space="preserve">19-09-2014 – </w:t>
       </w:r>
       <w:r>
@@ -2042,8 +2073,15 @@
           <w:rFonts w:ascii="Calibri" w:hAnsi="Calibri"/>
           <w:i/>
         </w:rPr>
-        <w:t>08:45</w:t>
-      </w:r>
+        <w:t>09:45</w:t>
+      </w:r>
+    </w:p>
+    <w:p>
+      <w:pPr>
+        <w:rPr>
+          <w:rFonts w:ascii="Calibri" w:hAnsi="Calibri"/>
+        </w:rPr>
+      </w:pPr>
     </w:p>
     <w:p>
       <w:pPr>
@@ -2057,63 +2095,20 @@
           <w:rFonts w:ascii="Calibri" w:hAnsi="Calibri"/>
           <w:i/>
         </w:rPr>
-        <w:t xml:space="preserve">Geplande </w:t>
+        <w:t xml:space="preserve">Beschrijving van het resultaat van de </w:t>
       </w:r>
       <w:r>
         <w:rPr>
           <w:rFonts w:ascii="Calibri" w:hAnsi="Calibri"/>
           <w:i/>
         </w:rPr>
-        <w:t xml:space="preserve">eindtijd: </w:t>
+        <w:t>initatiefase</w:t>
       </w:r>
       <w:r>
         <w:rPr>
           <w:rFonts w:ascii="Calibri" w:hAnsi="Calibri"/>
           <w:i/>
         </w:rPr>
-        <w:t xml:space="preserve">19-09-2014 – </w:t>
-      </w:r>
-      <w:r>
-        <w:rPr>
-          <w:rFonts w:ascii="Calibri" w:hAnsi="Calibri"/>
-          <w:i/>
-        </w:rPr>
-        <w:t>09:45</w:t>
-      </w:r>
-    </w:p>
-    <w:p>
-      <w:pPr>
-        <w:rPr>
-          <w:rFonts w:ascii="Calibri" w:hAnsi="Calibri"/>
-        </w:rPr>
-      </w:pPr>
-    </w:p>
-    <w:p>
-      <w:pPr>
-        <w:rPr>
-          <w:rFonts w:ascii="Calibri" w:hAnsi="Calibri"/>
-          <w:i/>
-        </w:rPr>
-      </w:pPr>
-      <w:r>
-        <w:rPr>
-          <w:rFonts w:ascii="Calibri" w:hAnsi="Calibri"/>
-          <w:i/>
-        </w:rPr>
-        <w:t xml:space="preserve">Beschrijving van het resultaat van de </w:t>
-      </w:r>
-      <w:r>
-        <w:rPr>
-          <w:rFonts w:ascii="Calibri" w:hAnsi="Calibri"/>
-          <w:i/>
-        </w:rPr>
-        <w:t>initatiefase</w:t>
-      </w:r>
-      <w:r>
-        <w:rPr>
-          <w:rFonts w:ascii="Calibri" w:hAnsi="Calibri"/>
-          <w:i/>
-        </w:rPr>
         <w:t>:</w:t>
       </w:r>
     </w:p>
@@ -2135,19 +2130,7 @@
         <w:rPr>
           <w:rFonts w:ascii="Calibri" w:hAnsi="Calibri"/>
         </w:rPr>
-        <w:t xml:space="preserve">Aan het eind van de </w:t>
-      </w:r>
-      <w:r>
-        <w:rPr>
-          <w:rFonts w:ascii="Calibri" w:hAnsi="Calibri"/>
-        </w:rPr>
-        <w:t>initatiefase</w:t>
-      </w:r>
-      <w:r>
-        <w:rPr>
-          <w:rFonts w:ascii="Calibri" w:hAnsi="Calibri"/>
-        </w:rPr>
-        <w:t xml:space="preserve"> moeten de volgende documenten gemaakt zijn:</w:t>
+        <w:t>Aan het eind van de initatiefase moeten de volgende documenten gemaakt zijn:</w:t>
       </w:r>
     </w:p>
     <w:p>
@@ -2809,16 +2792,16 @@
           <w:rFonts w:ascii="Calibri" w:hAnsi="Calibri"/>
         </w:rPr>
       </w:pPr>
-      <w:bookmarkStart w:id="13" w:name="_Toc154300989"/>
-      <w:bookmarkStart w:id="14" w:name="_Toc390628060"/>
+      <w:bookmarkStart w:id="14" w:name="_Toc154300989"/>
+      <w:bookmarkStart w:id="15" w:name="_Toc390628060"/>
       <w:r>
         <w:rPr>
           <w:rFonts w:ascii="Calibri" w:hAnsi="Calibri"/>
         </w:rPr>
         <w:t>Definitiefase:</w:t>
       </w:r>
-      <w:bookmarkEnd w:id="13"/>
       <w:bookmarkEnd w:id="14"/>
+      <w:bookmarkEnd w:id="15"/>
     </w:p>
     <w:p>
       <w:pPr>
@@ -3104,8 +3087,8 @@
                 <w:b/>
               </w:rPr>
             </w:pPr>
-            <w:bookmarkStart w:id="15" w:name="OLE_LINK1"/>
-            <w:bookmarkStart w:id="16" w:name="OLE_LINK2"/>
+            <w:bookmarkStart w:id="16" w:name="OLE_LINK1"/>
+            <w:bookmarkStart w:id="17" w:name="OLE_LINK2"/>
             <w:r>
               <w:rPr>
                 <w:rFonts w:ascii="Calibri" w:hAnsi="Calibri"/>
@@ -3299,8 +3282,8 @@
           </w:p>
         </w:tc>
       </w:tr>
-      <w:bookmarkEnd w:id="15"/>
       <w:bookmarkEnd w:id="16"/>
+      <w:bookmarkEnd w:id="17"/>
     </w:tbl>
     <w:p>
       <w:pPr>
@@ -3336,8 +3319,8 @@
           <w:rFonts w:ascii="Calibri" w:hAnsi="Calibri"/>
         </w:rPr>
       </w:pPr>
-      <w:bookmarkStart w:id="17" w:name="_Toc154300990"/>
-      <w:bookmarkStart w:id="18" w:name="_Toc390628061"/>
+      <w:bookmarkStart w:id="18" w:name="_Toc154300990"/>
+      <w:bookmarkStart w:id="19" w:name="_Toc390628061"/>
       <w:r>
         <w:rPr>
           <w:rFonts w:ascii="Calibri" w:hAnsi="Calibri"/>
@@ -3345,8 +3328,8 @@
         <w:lastRenderedPageBreak/>
         <w:t>Ontwerpfase:</w:t>
       </w:r>
-      <w:bookmarkEnd w:id="17"/>
       <w:bookmarkEnd w:id="18"/>
+      <w:bookmarkEnd w:id="19"/>
     </w:p>
     <w:p>
       <w:pPr>
@@ -4032,8 +4015,8 @@
           <w:rFonts w:ascii="Calibri" w:hAnsi="Calibri"/>
         </w:rPr>
       </w:pPr>
-      <w:bookmarkStart w:id="19" w:name="_Toc390628062"/>
-      <w:bookmarkStart w:id="20" w:name="_Toc154300992"/>
+      <w:bookmarkStart w:id="20" w:name="_Toc390628062"/>
+      <w:bookmarkStart w:id="21" w:name="_Toc154300992"/>
       <w:r>
         <w:rPr>
           <w:rFonts w:ascii="Calibri" w:hAnsi="Calibri"/>
@@ -4052,7 +4035,7 @@
         </w:rPr>
         <w:t>:</w:t>
       </w:r>
-      <w:bookmarkEnd w:id="19"/>
+      <w:bookmarkEnd w:id="20"/>
       <w:r>
         <w:rPr>
           <w:rFonts w:ascii="Calibri" w:hAnsi="Calibri"/>
@@ -4060,7 +4043,7 @@
         </w:rPr>
         <w:t xml:space="preserve"> </w:t>
       </w:r>
-      <w:bookmarkEnd w:id="20"/>
+      <w:bookmarkEnd w:id="21"/>
     </w:p>
     <w:p>
       <w:pPr>
@@ -4102,14 +4085,7 @@
           <w:rFonts w:ascii="Calibri" w:hAnsi="Calibri"/>
           <w:i/>
         </w:rPr>
-        <w:t>19</w:t>
-      </w:r>
-      <w:r>
-        <w:rPr>
-          <w:rFonts w:ascii="Calibri" w:hAnsi="Calibri"/>
-          <w:i/>
-        </w:rPr>
-        <w:t xml:space="preserve">-09-2014 – </w:t>
+        <w:t xml:space="preserve">19-09-2014 – </w:t>
       </w:r>
       <w:r>
         <w:rPr>
@@ -4993,8 +4969,8 @@
           <w:rFonts w:ascii="Calibri" w:hAnsi="Calibri"/>
         </w:rPr>
       </w:pPr>
-      <w:bookmarkStart w:id="21" w:name="_Toc390628063"/>
-      <w:bookmarkStart w:id="22" w:name="_Toc154300994"/>
+      <w:bookmarkStart w:id="22" w:name="_Toc390628063"/>
+      <w:bookmarkStart w:id="23" w:name="_Toc154300994"/>
       <w:r>
         <w:rPr>
           <w:rFonts w:ascii="Calibri" w:hAnsi="Calibri"/>
@@ -5003,7 +4979,7 @@
         </w:rPr>
         <w:t>Nazorgfase:</w:t>
       </w:r>
-      <w:bookmarkEnd w:id="21"/>
+      <w:bookmarkEnd w:id="22"/>
       <w:r>
         <w:rPr>
           <w:rFonts w:ascii="Calibri" w:hAnsi="Calibri"/>
@@ -5011,7 +4987,7 @@
         </w:rPr>
         <w:t xml:space="preserve"> </w:t>
       </w:r>
-      <w:bookmarkEnd w:id="22"/>
+      <w:bookmarkEnd w:id="23"/>
     </w:p>
     <w:p>
       <w:pPr>
@@ -5475,19 +5451,7 @@
               <w:rPr>
                 <w:rFonts w:ascii="Calibri" w:hAnsi="Calibri"/>
               </w:rPr>
-              <w:t>20-09-2014 – 14:</w:t>
-            </w:r>
-            <w:r>
-              <w:rPr>
-                <w:rFonts w:ascii="Calibri" w:hAnsi="Calibri"/>
-              </w:rPr>
-              <w:t>4</w:t>
-            </w:r>
-            <w:r>
-              <w:rPr>
-                <w:rFonts w:ascii="Calibri" w:hAnsi="Calibri"/>
-              </w:rPr>
-              <w:t>5</w:t>
+              <w:t>20-09-2014 – 14:45</w:t>
             </w:r>
           </w:p>
         </w:tc>
@@ -5579,13 +5543,7 @@
               <w:rPr>
                 <w:rFonts w:ascii="Calibri" w:hAnsi="Calibri"/>
               </w:rPr>
-              <w:t>20-09-2014 –</w:t>
-            </w:r>
-            <w:r>
-              <w:rPr>
-                <w:rFonts w:ascii="Calibri" w:hAnsi="Calibri"/>
-              </w:rPr>
-              <w:t xml:space="preserve"> 16:00</w:t>
+              <w:t>20-09-2014 – 16:00</w:t>
             </w:r>
           </w:p>
         </w:tc>
@@ -5694,8 +5652,8 @@
           <w:rFonts w:ascii="Calibri" w:hAnsi="Calibri"/>
         </w:rPr>
       </w:pPr>
-      <w:bookmarkStart w:id="23" w:name="_Toc154300995"/>
-      <w:bookmarkStart w:id="24" w:name="_Toc390628064"/>
+      <w:bookmarkStart w:id="24" w:name="_Toc154300995"/>
+      <w:bookmarkStart w:id="25" w:name="_Toc390628064"/>
       <w:r>
         <w:rPr>
           <w:rFonts w:ascii="Calibri" w:hAnsi="Calibri"/>
@@ -5703,8 +5661,8 @@
         <w:lastRenderedPageBreak/>
         <w:t>Overzicht</w:t>
       </w:r>
-      <w:bookmarkEnd w:id="23"/>
       <w:bookmarkEnd w:id="24"/>
+      <w:bookmarkEnd w:id="25"/>
     </w:p>
     <w:p>
       <w:pPr>
@@ -6155,8 +6113,6 @@
               </w:rPr>
               <w:t>20</w:t>
             </w:r>
-            <w:bookmarkStart w:id="25" w:name="_GoBack"/>
-            <w:bookmarkEnd w:id="25"/>
             <w:r>
               <w:rPr>
                 <w:rFonts w:ascii="Calibri" w:hAnsi="Calibri"/>
@@ -9416,7 +9372,7 @@
 </file>
 
 <file path=customXml/itemProps1.xml><?xml version="1.0" encoding="utf-8"?>
-<ds:datastoreItem xmlns:ds="http://schemas.openxmlformats.org/officeDocument/2006/customXml" ds:itemID="{F1D1FD36-909B-46EE-9398-B69735C4C7E2}">
+<ds:datastoreItem xmlns:ds="http://schemas.openxmlformats.org/officeDocument/2006/customXml" ds:itemID="{17A1552F-A6E8-44B3-9DD9-7AC3A521DE4C}">
   <ds:schemaRefs>
     <ds:schemaRef ds:uri="http://schemas.openxmlformats.org/officeDocument/2006/bibliography"/>
   </ds:schemaRefs>

</xml_diff>